<commit_message>
Prebacena komponenta navbar iz app u komponente igra i statistika
</commit_message>
<xml_diff>
--- a/dokumentacija.docx
+++ b/dokumentacija.docx
@@ -356,6 +356,219 @@
         </w:rPr>
         <w:t>Procenat pogodaka korisnika</w:t>
       </w:r>
+    </w:p>
+    <w:p>
+      <w:pPr>
+        <w:rPr>
+          <w:sz w:val="24"/>
+          <w:szCs w:val="24"/>
+          <w:lang w:val="sr-Latn-RS"/>
+        </w:rPr>
+      </w:pPr>
+      <w:r>
+        <w:rPr>
+          <w:sz w:val="24"/>
+          <w:szCs w:val="24"/>
+          <w:lang w:val="sr-Latn-RS"/>
+        </w:rPr>
+        <w:t>U nastavku su date slike aplikacije.</w:t>
+      </w:r>
+    </w:p>
+    <w:p>
+      <w:pPr>
+        <w:rPr>
+          <w:sz w:val="24"/>
+          <w:szCs w:val="24"/>
+          <w:lang w:val="sr-Latn-RS"/>
+        </w:rPr>
+      </w:pPr>
+    </w:p>
+    <w:p>
+      <w:pPr>
+        <w:keepNext/>
+      </w:pPr>
+      <w:r>
+        <w:rPr>
+          <w:noProof/>
+        </w:rPr>
+        <w:drawing>
+          <wp:inline distT="0" distB="0" distL="0" distR="0" wp14:anchorId="602257C4" wp14:editId="3854F17A">
+            <wp:extent cx="5731510" cy="2687955"/>
+            <wp:effectExtent l="0" t="0" r="2540" b="0"/>
+            <wp:docPr id="1" name="Picture 1"/>
+            <wp:cNvGraphicFramePr>
+              <a:graphicFrameLocks xmlns:a="http://schemas.openxmlformats.org/drawingml/2006/main" noChangeAspect="1"/>
+            </wp:cNvGraphicFramePr>
+            <a:graphic xmlns:a="http://schemas.openxmlformats.org/drawingml/2006/main">
+              <a:graphicData uri="http://schemas.openxmlformats.org/drawingml/2006/picture">
+                <pic:pic xmlns:pic="http://schemas.openxmlformats.org/drawingml/2006/picture">
+                  <pic:nvPicPr>
+                    <pic:cNvPr id="1" name=""/>
+                    <pic:cNvPicPr/>
+                  </pic:nvPicPr>
+                  <pic:blipFill>
+                    <a:blip r:embed="rId5"/>
+                    <a:stretch>
+                      <a:fillRect/>
+                    </a:stretch>
+                  </pic:blipFill>
+                  <pic:spPr>
+                    <a:xfrm>
+                      <a:off x="0" y="0"/>
+                      <a:ext cx="5731510" cy="2687955"/>
+                    </a:xfrm>
+                    <a:prstGeom prst="rect">
+                      <a:avLst/>
+                    </a:prstGeom>
+                  </pic:spPr>
+                </pic:pic>
+              </a:graphicData>
+            </a:graphic>
+          </wp:inline>
+        </w:drawing>
+      </w:r>
+    </w:p>
+    <w:p>
+      <w:pPr>
+        <w:pStyle w:val="Caption"/>
+      </w:pPr>
+      <w:r>
+        <w:t xml:space="preserve">Slika </w:t>
+      </w:r>
+      <w:fldSimple w:instr=" SEQ Slika \* ARABIC ">
+        <w:r>
+          <w:rPr>
+            <w:noProof/>
+          </w:rPr>
+          <w:t>1</w:t>
+        </w:r>
+      </w:fldSimple>
+    </w:p>
+    <w:p>
+      <w:pPr>
+        <w:keepNext/>
+      </w:pPr>
+      <w:r>
+        <w:rPr>
+          <w:noProof/>
+        </w:rPr>
+        <w:lastRenderedPageBreak/>
+        <w:drawing>
+          <wp:inline distT="0" distB="0" distL="0" distR="0" wp14:anchorId="04616579" wp14:editId="457C514C">
+            <wp:extent cx="5731510" cy="2816225"/>
+            <wp:effectExtent l="0" t="0" r="2540" b="3175"/>
+            <wp:docPr id="2" name="Picture 2"/>
+            <wp:cNvGraphicFramePr>
+              <a:graphicFrameLocks xmlns:a="http://schemas.openxmlformats.org/drawingml/2006/main" noChangeAspect="1"/>
+            </wp:cNvGraphicFramePr>
+            <a:graphic xmlns:a="http://schemas.openxmlformats.org/drawingml/2006/main">
+              <a:graphicData uri="http://schemas.openxmlformats.org/drawingml/2006/picture">
+                <pic:pic xmlns:pic="http://schemas.openxmlformats.org/drawingml/2006/picture">
+                  <pic:nvPicPr>
+                    <pic:cNvPr id="1" name=""/>
+                    <pic:cNvPicPr/>
+                  </pic:nvPicPr>
+                  <pic:blipFill>
+                    <a:blip r:embed="rId6"/>
+                    <a:stretch>
+                      <a:fillRect/>
+                    </a:stretch>
+                  </pic:blipFill>
+                  <pic:spPr>
+                    <a:xfrm>
+                      <a:off x="0" y="0"/>
+                      <a:ext cx="5731510" cy="2816225"/>
+                    </a:xfrm>
+                    <a:prstGeom prst="rect">
+                      <a:avLst/>
+                    </a:prstGeom>
+                  </pic:spPr>
+                </pic:pic>
+              </a:graphicData>
+            </a:graphic>
+          </wp:inline>
+        </w:drawing>
+      </w:r>
+    </w:p>
+    <w:p>
+      <w:pPr>
+        <w:pStyle w:val="Caption"/>
+      </w:pPr>
+      <w:r>
+        <w:t xml:space="preserve">Slika </w:t>
+      </w:r>
+      <w:fldSimple w:instr=" SEQ Slika \* ARABIC ">
+        <w:r>
+          <w:rPr>
+            <w:noProof/>
+          </w:rPr>
+          <w:t>2</w:t>
+        </w:r>
+      </w:fldSimple>
+    </w:p>
+    <w:p>
+      <w:pPr>
+        <w:keepNext/>
+      </w:pPr>
+      <w:r>
+        <w:rPr>
+          <w:noProof/>
+        </w:rPr>
+        <w:drawing>
+          <wp:inline distT="0" distB="0" distL="0" distR="0" wp14:anchorId="4FE11F2B" wp14:editId="4489A2E4">
+            <wp:extent cx="5731510" cy="2760980"/>
+            <wp:effectExtent l="0" t="0" r="2540" b="1270"/>
+            <wp:docPr id="3" name="Picture 3"/>
+            <wp:cNvGraphicFramePr>
+              <a:graphicFrameLocks xmlns:a="http://schemas.openxmlformats.org/drawingml/2006/main" noChangeAspect="1"/>
+            </wp:cNvGraphicFramePr>
+            <a:graphic xmlns:a="http://schemas.openxmlformats.org/drawingml/2006/main">
+              <a:graphicData uri="http://schemas.openxmlformats.org/drawingml/2006/picture">
+                <pic:pic xmlns:pic="http://schemas.openxmlformats.org/drawingml/2006/picture">
+                  <pic:nvPicPr>
+                    <pic:cNvPr id="1" name=""/>
+                    <pic:cNvPicPr/>
+                  </pic:nvPicPr>
+                  <pic:blipFill>
+                    <a:blip r:embed="rId7"/>
+                    <a:stretch>
+                      <a:fillRect/>
+                    </a:stretch>
+                  </pic:blipFill>
+                  <pic:spPr>
+                    <a:xfrm>
+                      <a:off x="0" y="0"/>
+                      <a:ext cx="5731510" cy="2760980"/>
+                    </a:xfrm>
+                    <a:prstGeom prst="rect">
+                      <a:avLst/>
+                    </a:prstGeom>
+                  </pic:spPr>
+                </pic:pic>
+              </a:graphicData>
+            </a:graphic>
+          </wp:inline>
+        </w:drawing>
+      </w:r>
+    </w:p>
+    <w:p>
+      <w:pPr>
+        <w:pStyle w:val="Caption"/>
+        <w:rPr>
+          <w:lang w:val="sr-Latn-RS"/>
+        </w:rPr>
+      </w:pPr>
+      <w:r>
+        <w:t xml:space="preserve">Slika </w:t>
+      </w:r>
+      <w:fldSimple w:instr=" SEQ Slika \* ARABIC ">
+        <w:r>
+          <w:rPr>
+            <w:noProof/>
+          </w:rPr>
+          <w:t>3</w:t>
+        </w:r>
+      </w:fldSimple>
     </w:p>
     <w:sectPr>
       <w:pgSz w:w="11906" w:h="16838" w:code="9"/>

</xml_diff>